<commit_message>
Update app.py and other files
</commit_message>
<xml_diff>
--- a/Anleitung Hosting.docx
+++ b/Anleitung Hosting.docx
@@ -205,11 +205,17 @@
       </w:r>
     </w:p>
     <w:p>
-      <w:proofErr w:type="spellStart"/>
-      <w:r>
+      <w:pPr>
+        <w:rPr>
+          <w:lang w:val="en-US"/>
+        </w:rPr>
+      </w:pPr>
+      <w:r>
+        <w:rPr>
+          <w:lang w:val="en-US"/>
+        </w:rPr>
         <w:t>python</w:t>
       </w:r>
-      <w:proofErr w:type="spellEnd"/>
     </w:p>
     <w:p>
       <w:pPr>
@@ -325,23 +331,7 @@
         </w:numPr>
       </w:pPr>
       <w:r>
-        <w:t xml:space="preserve">Initialize </w:t>
-      </w:r>
-      <w:proofErr w:type="spellStart"/>
-      <w:r>
-        <w:t>Git</w:t>
-      </w:r>
-      <w:proofErr w:type="spellEnd"/>
-      <w:r>
-        <w:t xml:space="preserve"> </w:t>
-      </w:r>
-      <w:proofErr w:type="spellStart"/>
-      <w:r>
-        <w:t>repository</w:t>
-      </w:r>
-      <w:proofErr w:type="spellEnd"/>
-      <w:r>
-        <w:t>:</w:t>
+        <w:t>Initialize Git repository:</w:t>
       </w:r>
     </w:p>
     <w:p>
@@ -350,19 +340,9 @@
       </w:r>
     </w:p>
     <w:p>
-      <w:proofErr w:type="spellStart"/>
-      <w:r>
-        <w:t>git</w:t>
-      </w:r>
-      <w:proofErr w:type="spellEnd"/>
-      <w:r>
-        <w:t xml:space="preserve"> </w:t>
-      </w:r>
-      <w:proofErr w:type="spellStart"/>
-      <w:r>
-        <w:t>init</w:t>
-      </w:r>
-      <w:proofErr w:type="spellEnd"/>
+      <w:r>
+        <w:t>git init</w:t>
+      </w:r>
     </w:p>
     <w:p>
       <w:pPr>
@@ -382,11 +362,9 @@
       </w:r>
     </w:p>
     <w:p>
-      <w:proofErr w:type="spellStart"/>
       <w:r>
         <w:t>text</w:t>
       </w:r>
-      <w:proofErr w:type="spellEnd"/>
     </w:p>
     <w:p>
       <w:r>
@@ -396,28 +374,13 @@
     <w:p>
       <w:r>
         <w:lastRenderedPageBreak/>
-        <w:t>__</w:t>
-      </w:r>
-      <w:proofErr w:type="spellStart"/>
-      <w:r>
-        <w:t>pycache</w:t>
-      </w:r>
-      <w:proofErr w:type="spellEnd"/>
-      <w:r>
-        <w:t>__/</w:t>
-      </w:r>
-    </w:p>
-    <w:p>
-      <w:proofErr w:type="gramStart"/>
-      <w:r>
-        <w:t>.</w:t>
-      </w:r>
-      <w:proofErr w:type="spellStart"/>
-      <w:r>
-        <w:t>env</w:t>
-      </w:r>
-      <w:proofErr w:type="spellEnd"/>
-      <w:proofErr w:type="gramEnd"/>
+        <w:t>__pycache__/</w:t>
+      </w:r>
+    </w:p>
+    <w:p>
+      <w:r>
+        <w:t>.env</w:t>
+      </w:r>
     </w:p>
     <w:p>
       <w:pPr>
@@ -427,23 +390,7 @@
         </w:numPr>
       </w:pPr>
       <w:r>
-        <w:t xml:space="preserve">Add </w:t>
-      </w:r>
-      <w:proofErr w:type="spellStart"/>
-      <w:r>
-        <w:t>your</w:t>
-      </w:r>
-      <w:proofErr w:type="spellEnd"/>
-      <w:r>
-        <w:t xml:space="preserve"> </w:t>
-      </w:r>
-      <w:proofErr w:type="spellStart"/>
-      <w:r>
-        <w:t>files</w:t>
-      </w:r>
-      <w:proofErr w:type="spellEnd"/>
-      <w:r>
-        <w:t>:</w:t>
+        <w:t>Add your files:</w:t>
       </w:r>
     </w:p>
     <w:p>
@@ -472,23 +419,7 @@
         </w:numPr>
       </w:pPr>
       <w:r>
-        <w:t xml:space="preserve">Commit </w:t>
-      </w:r>
-      <w:proofErr w:type="spellStart"/>
-      <w:r>
-        <w:t>your</w:t>
-      </w:r>
-      <w:proofErr w:type="spellEnd"/>
-      <w:r>
-        <w:t xml:space="preserve"> </w:t>
-      </w:r>
-      <w:proofErr w:type="spellStart"/>
-      <w:r>
-        <w:t>files</w:t>
-      </w:r>
-      <w:proofErr w:type="spellEnd"/>
-      <w:r>
-        <w:t>:</w:t>
+        <w:t>Commit your files:</w:t>
       </w:r>
     </w:p>
     <w:p>
@@ -511,13 +442,8 @@
     </w:p>
     <w:p>
       <w:r>
-        <w:t xml:space="preserve">4. GitHub Repository </w:t>
-      </w:r>
-      <w:proofErr w:type="spellStart"/>
-      <w:r>
-        <w:t>Creation</w:t>
-      </w:r>
-      <w:proofErr w:type="spellEnd"/>
+        <w:t>4. GitHub Repository Creation</w:t>
+      </w:r>
     </w:p>
     <w:p>
       <w:pPr>
@@ -527,15 +453,7 @@
         </w:numPr>
       </w:pPr>
       <w:r>
-        <w:t xml:space="preserve">Go </w:t>
-      </w:r>
-      <w:proofErr w:type="spellStart"/>
-      <w:r>
-        <w:t>to</w:t>
-      </w:r>
-      <w:proofErr w:type="spellEnd"/>
-      <w:r>
-        <w:t xml:space="preserve"> github.com</w:t>
+        <w:t>Go to github.com</w:t>
       </w:r>
     </w:p>
     <w:p>
@@ -546,21 +464,8 @@
         </w:numPr>
       </w:pPr>
       <w:r>
-        <w:t xml:space="preserve">Click "+" in top </w:t>
-      </w:r>
-      <w:proofErr w:type="spellStart"/>
-      <w:r>
-        <w:t>right</w:t>
-      </w:r>
-      <w:proofErr w:type="spellEnd"/>
-      <w:r>
-        <w:t xml:space="preserve"> </w:t>
-      </w:r>
-      <w:proofErr w:type="spellStart"/>
-      <w:r>
-        <w:t>corner</w:t>
-      </w:r>
-      <w:proofErr w:type="spellEnd"/>
+        <w:t>Click "+" in top right corner</w:t>
+      </w:r>
     </w:p>
     <w:p>
       <w:pPr>
@@ -570,15 +475,7 @@
         </w:numPr>
       </w:pPr>
       <w:r>
-        <w:t xml:space="preserve">Select "New </w:t>
-      </w:r>
-      <w:proofErr w:type="spellStart"/>
-      <w:r>
-        <w:t>repository</w:t>
-      </w:r>
-      <w:proofErr w:type="spellEnd"/>
-      <w:r>
-        <w:t>"</w:t>
+        <w:t>Select "New repository"</w:t>
       </w:r>
     </w:p>
     <w:p>
@@ -589,23 +486,7 @@
         </w:numPr>
       </w:pPr>
       <w:r>
-        <w:t xml:space="preserve">Name </w:t>
-      </w:r>
-      <w:proofErr w:type="spellStart"/>
-      <w:r>
-        <w:t>it</w:t>
-      </w:r>
-      <w:proofErr w:type="spellEnd"/>
-      <w:r>
-        <w:t xml:space="preserve"> "</w:t>
-      </w:r>
-      <w:proofErr w:type="spellStart"/>
-      <w:r>
-        <w:t>ik</w:t>
-      </w:r>
-      <w:proofErr w:type="spellEnd"/>
-      <w:r>
-        <w:t>-dashboard"</w:t>
+        <w:t>Name it "ik-dashboard"</w:t>
       </w:r>
     </w:p>
     <w:p>
@@ -616,15 +497,7 @@
         </w:numPr>
       </w:pPr>
       <w:r>
-        <w:t xml:space="preserve">Keep </w:t>
-      </w:r>
-      <w:proofErr w:type="spellStart"/>
-      <w:r>
-        <w:t>it</w:t>
-      </w:r>
-      <w:proofErr w:type="spellEnd"/>
-      <w:r>
-        <w:t xml:space="preserve"> private</w:t>
+        <w:t>Keep it private</w:t>
       </w:r>
     </w:p>
     <w:p>
@@ -635,15 +508,7 @@
         </w:numPr>
       </w:pPr>
       <w:r>
-        <w:t xml:space="preserve">Click "Create </w:t>
-      </w:r>
-      <w:proofErr w:type="spellStart"/>
-      <w:r>
-        <w:t>repository</w:t>
-      </w:r>
-      <w:proofErr w:type="spellEnd"/>
-      <w:r>
-        <w:t>"</w:t>
+        <w:t>Click "Create repository"</w:t>
       </w:r>
     </w:p>
     <w:p>
@@ -717,21 +582,8 @@
     </w:p>
     <w:p>
       <w:r>
-        <w:t xml:space="preserve">5. </w:t>
-      </w:r>
-      <w:proofErr w:type="spellStart"/>
-      <w:r>
-        <w:t>Streamlit</w:t>
-      </w:r>
-      <w:proofErr w:type="spellEnd"/>
-      <w:r>
-        <w:t xml:space="preserve"> Cloud </w:t>
-      </w:r>
-      <w:proofErr w:type="spellStart"/>
-      <w:r>
-        <w:t>Deployment</w:t>
-      </w:r>
-      <w:proofErr w:type="spellEnd"/>
+        <w:t>5. Streamlit Cloud Deployment</w:t>
+      </w:r>
     </w:p>
     <w:p>
       <w:pPr>
@@ -741,15 +593,7 @@
         </w:numPr>
       </w:pPr>
       <w:r>
-        <w:t xml:space="preserve">Go </w:t>
-      </w:r>
-      <w:proofErr w:type="spellStart"/>
-      <w:r>
-        <w:t>to</w:t>
-      </w:r>
-      <w:proofErr w:type="spellEnd"/>
-      <w:r>
-        <w:t xml:space="preserve"> share.streamlit.io</w:t>
+        <w:t>Go to share.streamlit.io</w:t>
       </w:r>
     </w:p>
     <w:p>
@@ -777,15 +621,7 @@
         </w:numPr>
       </w:pPr>
       <w:r>
-        <w:t xml:space="preserve">Click "New </w:t>
-      </w:r>
-      <w:proofErr w:type="spellStart"/>
-      <w:r>
-        <w:t>app</w:t>
-      </w:r>
-      <w:proofErr w:type="spellEnd"/>
-      <w:r>
-        <w:t>"</w:t>
+        <w:t>Click "New app"</w:t>
       </w:r>
     </w:p>
     <w:p>
@@ -813,21 +649,8 @@
         </w:numPr>
       </w:pPr>
       <w:r>
-        <w:t xml:space="preserve">Select </w:t>
-      </w:r>
-      <w:proofErr w:type="spellStart"/>
-      <w:r>
-        <w:t>main</w:t>
-      </w:r>
-      <w:proofErr w:type="spellEnd"/>
-      <w:r>
-        <w:t xml:space="preserve"> </w:t>
-      </w:r>
-      <w:proofErr w:type="spellStart"/>
-      <w:r>
-        <w:t>branch</w:t>
-      </w:r>
-      <w:proofErr w:type="spellEnd"/>
+        <w:t>Select main branch</w:t>
+      </w:r>
     </w:p>
     <w:p>
       <w:pPr>
@@ -944,29 +767,8 @@
         </w:numPr>
       </w:pPr>
       <w:r>
-        <w:t xml:space="preserve">Test </w:t>
-      </w:r>
-      <w:proofErr w:type="spellStart"/>
-      <w:r>
-        <w:t>the</w:t>
-      </w:r>
-      <w:proofErr w:type="spellEnd"/>
-      <w:r>
-        <w:t xml:space="preserve"> </w:t>
-      </w:r>
-      <w:proofErr w:type="spellStart"/>
-      <w:r>
-        <w:t>dashboard</w:t>
-      </w:r>
-      <w:proofErr w:type="spellEnd"/>
-      <w:r>
-        <w:t xml:space="preserve"> </w:t>
-      </w:r>
-      <w:proofErr w:type="spellStart"/>
-      <w:r>
-        <w:t>thoroughly</w:t>
-      </w:r>
-      <w:proofErr w:type="spellEnd"/>
+        <w:t>Test the dashboard thoroughly</w:t>
+      </w:r>
     </w:p>
     <w:p>
       <w:pPr>
@@ -998,37 +800,8 @@
         </w:numPr>
       </w:pPr>
       <w:r>
-        <w:t xml:space="preserve">Keep </w:t>
-      </w:r>
-      <w:proofErr w:type="spellStart"/>
-      <w:r>
-        <w:t>your</w:t>
-      </w:r>
-      <w:proofErr w:type="spellEnd"/>
-      <w:r>
-        <w:t xml:space="preserve"> </w:t>
-      </w:r>
-      <w:proofErr w:type="spellStart"/>
-      <w:r>
-        <w:t>local</w:t>
-      </w:r>
-      <w:proofErr w:type="spellEnd"/>
-      <w:r>
-        <w:t xml:space="preserve"> </w:t>
-      </w:r>
-      <w:proofErr w:type="spellStart"/>
-      <w:r>
-        <w:t>repository</w:t>
-      </w:r>
-      <w:proofErr w:type="spellEnd"/>
-      <w:r>
-        <w:t xml:space="preserve"> </w:t>
-      </w:r>
-      <w:proofErr w:type="spellStart"/>
-      <w:r>
-        <w:t>updated</w:t>
-      </w:r>
-      <w:proofErr w:type="spellEnd"/>
+        <w:t>Keep your local repository updated</w:t>
+      </w:r>
     </w:p>
     <w:p>
       <w:pPr>
@@ -1037,35 +810,9 @@
           <w:numId w:val="12"/>
         </w:numPr>
       </w:pPr>
-      <w:proofErr w:type="spellStart"/>
-      <w:r>
-        <w:t>Make</w:t>
-      </w:r>
-      <w:proofErr w:type="spellEnd"/>
-      <w:r>
-        <w:t xml:space="preserve"> </w:t>
-      </w:r>
-      <w:proofErr w:type="spellStart"/>
-      <w:r>
-        <w:t>changes</w:t>
-      </w:r>
-      <w:proofErr w:type="spellEnd"/>
-      <w:r>
-        <w:t xml:space="preserve"> </w:t>
-      </w:r>
-      <w:proofErr w:type="spellStart"/>
-      <w:r>
-        <w:t>locally</w:t>
-      </w:r>
-      <w:proofErr w:type="spellEnd"/>
-      <w:r>
-        <w:t xml:space="preserve"> and </w:t>
-      </w:r>
-      <w:proofErr w:type="spellStart"/>
-      <w:r>
-        <w:t>test</w:t>
-      </w:r>
-      <w:proofErr w:type="spellEnd"/>
+      <w:r>
+        <w:t>Make changes locally and test</w:t>
+      </w:r>
     </w:p>
     <w:p>
       <w:pPr>
@@ -1075,23 +822,7 @@
         </w:numPr>
       </w:pPr>
       <w:r>
-        <w:t xml:space="preserve">Push </w:t>
-      </w:r>
-      <w:proofErr w:type="spellStart"/>
-      <w:r>
-        <w:t>updates</w:t>
-      </w:r>
-      <w:proofErr w:type="spellEnd"/>
-      <w:r>
-        <w:t xml:space="preserve"> </w:t>
-      </w:r>
-      <w:proofErr w:type="spellStart"/>
-      <w:r>
-        <w:t>to</w:t>
-      </w:r>
-      <w:proofErr w:type="spellEnd"/>
-      <w:r>
-        <w:t xml:space="preserve"> GitHub:</w:t>
+        <w:t>Push updates to GitHub:</w:t>
       </w:r>
     </w:p>
     <w:p>
@@ -1100,24 +831,17 @@
       </w:r>
     </w:p>
     <w:p>
-      <w:proofErr w:type="spellStart"/>
-      <w:r>
-        <w:t>git</w:t>
-      </w:r>
-      <w:proofErr w:type="spellEnd"/>
-      <w:r>
-        <w:t xml:space="preserve"> </w:t>
-      </w:r>
-      <w:proofErr w:type="spellStart"/>
-      <w:proofErr w:type="gramStart"/>
-      <w:r>
-        <w:t>add</w:t>
-      </w:r>
-      <w:proofErr w:type="spellEnd"/>
-      <w:r>
-        <w:t xml:space="preserve"> .</w:t>
-      </w:r>
-      <w:proofErr w:type="gramEnd"/>
+      <w:pPr>
+        <w:rPr>
+          <w:lang w:val="en-US"/>
+        </w:rPr>
+      </w:pPr>
+      <w:r>
+        <w:rPr>
+          <w:lang w:val="en-US"/>
+        </w:rPr>
+        <w:t>git add .</w:t>
+      </w:r>
     </w:p>
     <w:p>
       <w:pPr>
@@ -1133,13 +857,8 @@
       </w:r>
     </w:p>
     <w:p>
-      <w:proofErr w:type="spellStart"/>
-      <w:r>
-        <w:t>git</w:t>
-      </w:r>
-      <w:proofErr w:type="spellEnd"/>
-      <w:r>
-        <w:t xml:space="preserve"> push</w:t>
+      <w:r>
+        <w:t>git push</w:t>
       </w:r>
     </w:p>
     <w:p>
@@ -1173,10 +892,1401 @@
       </w:r>
     </w:p>
     <w:p>
-      <w:r>
-        <w:t>Umschreiben</w:t>
-      </w:r>
-    </w:p>
+      <w:pPr>
+        <w:rPr>
+          <w:lang w:val="en-US"/>
+        </w:rPr>
+      </w:pPr>
+    </w:p>
+    <w:p>
+      <w:pPr>
+        <w:rPr>
+          <w:b/>
+          <w:bCs/>
+        </w:rPr>
+      </w:pPr>
+      <w:r>
+        <w:rPr>
+          <w:b/>
+          <w:bCs/>
+        </w:rPr>
+        <w:t>GitHub Hosting</w:t>
+      </w:r>
+    </w:p>
+    <w:p>
+      <w:r>
+        <w:t xml:space="preserve">Unter diesem Link müssen Code und Dateien etc. aktualisiert werden, parallel dazu Aktualisierung auf dem Laufwerk der IK </w:t>
+      </w:r>
+      <w:hyperlink r:id="rId5" w:history="1">
+        <w:r>
+          <w:rPr>
+            <w:rStyle w:val="Hyperlink"/>
+          </w:rPr>
+          <w:t>IK-Coding2025/ik-dashboard</w:t>
+        </w:r>
+      </w:hyperlink>
+    </w:p>
+    <w:p>
+      <w:pPr>
+        <w:rPr>
+          <w:b/>
+          <w:bCs/>
+        </w:rPr>
+      </w:pPr>
+      <w:r>
+        <w:rPr>
+          <w:b/>
+          <w:bCs/>
+        </w:rPr>
+        <w:br w:type="page"/>
+      </w:r>
+    </w:p>
+    <w:p>
+      <w:pPr>
+        <w:rPr>
+          <w:b/>
+          <w:bCs/>
+        </w:rPr>
+      </w:pPr>
+      <w:r>
+        <w:rPr>
+          <w:b/>
+          <w:bCs/>
+        </w:rPr>
+        <w:lastRenderedPageBreak/>
+        <w:t>Start Git Hub Bash</w:t>
+      </w:r>
+    </w:p>
+    <w:p>
+      <w:r>
+        <w:t>Rechtsklick mit Maus im Ordner:</w:t>
+      </w:r>
+      <w:r>
+        <w:br/>
+      </w:r>
+      <w:r>
+        <w:rPr>
+          <w:rFonts w:eastAsia="Times New Roman"/>
+          <w:noProof/>
+        </w:rPr>
+        <w:drawing>
+          <wp:inline distT="0" distB="0" distL="0" distR="0" wp14:anchorId="455F7A50" wp14:editId="7A97A8AF">
+            <wp:extent cx="5760720" cy="7679690"/>
+            <wp:effectExtent l="0" t="0" r="0" b="0"/>
+            <wp:docPr id="147462615" name="Grafik 1" descr="Ein Bild, das Text, Screenshot, Display, Computer enthält.&#10;&#10;Automatisch generierte Beschreibung"/>
+            <wp:cNvGraphicFramePr>
+              <a:graphicFrameLocks xmlns:a="http://schemas.openxmlformats.org/drawingml/2006/main" noChangeAspect="1"/>
+            </wp:cNvGraphicFramePr>
+            <a:graphic xmlns:a="http://schemas.openxmlformats.org/drawingml/2006/main">
+              <a:graphicData uri="http://schemas.openxmlformats.org/drawingml/2006/picture">
+                <pic:pic xmlns:pic="http://schemas.openxmlformats.org/drawingml/2006/picture">
+                  <pic:nvPicPr>
+                    <pic:cNvPr id="147462615" name="Grafik 1" descr="Ein Bild, das Text, Screenshot, Display, Computer enthält.&#10;&#10;Automatisch generierte Beschreibung"/>
+                    <pic:cNvPicPr>
+                      <a:picLocks noChangeAspect="1" noChangeArrowheads="1"/>
+                    </pic:cNvPicPr>
+                  </pic:nvPicPr>
+                  <pic:blipFill>
+                    <a:blip r:embed="rId6" r:link="rId7" cstate="print">
+                      <a:extLst>
+                        <a:ext uri="{28A0092B-C50C-407E-A947-70E740481C1C}">
+                          <a14:useLocalDpi xmlns:a14="http://schemas.microsoft.com/office/drawing/2010/main" val="0"/>
+                        </a:ext>
+                      </a:extLst>
+                    </a:blip>
+                    <a:srcRect/>
+                    <a:stretch>
+                      <a:fillRect/>
+                    </a:stretch>
+                  </pic:blipFill>
+                  <pic:spPr bwMode="auto">
+                    <a:xfrm>
+                      <a:off x="0" y="0"/>
+                      <a:ext cx="5760720" cy="7679690"/>
+                    </a:xfrm>
+                    <a:prstGeom prst="rect">
+                      <a:avLst/>
+                    </a:prstGeom>
+                    <a:noFill/>
+                    <a:ln>
+                      <a:noFill/>
+                    </a:ln>
+                  </pic:spPr>
+                </pic:pic>
+              </a:graphicData>
+            </a:graphic>
+          </wp:inline>
+        </w:drawing>
+      </w:r>
+    </w:p>
+    <w:p>
+      <w:r>
+        <w:t>Dann im aufpoppenten Fenster von GitHub programmieren:</w:t>
+      </w:r>
+      <w:r>
+        <w:br/>
+      </w:r>
+    </w:p>
+    <w:p>
+      <w:r>
+        <w:lastRenderedPageBreak/>
+        <w:t>l.mueller@Mueller-NB MINGW64 ~/Documents/FileCloud/Team Folders/IK_Server/Wirtschaft/statistische Daten/ik-dashboard (main|MERGING)</w:t>
+      </w:r>
+    </w:p>
+    <w:p>
+      <w:r>
+        <w:t>$ "C:\Users\l.mueller\Documents\FileCloud\Team Folders\IK_Server\Wirtschaft\statistische Daten\ik-dashboard"</w:t>
+      </w:r>
+    </w:p>
+    <w:p>
+      <w:r>
+        <w:t>bash: C:\Users\l.mueller\Documents\FileCloud\Team Folders\IK_Server\Wirtschaft\statistische Daten\ik-dashboard: Is a directory</w:t>
+      </w:r>
+    </w:p>
+    <w:p/>
+    <w:p>
+      <w:r>
+        <w:t>l.mueller@Mueller-NB MINGW64 ~/Documents/FileCloud/Team Folders/IK_Server/Wirtschaft/statistische Daten/ik-dashboard (main|MERGING)</w:t>
+      </w:r>
+    </w:p>
+    <w:p>
+      <w:r>
+        <w:t>$ git add .</w:t>
+      </w:r>
+    </w:p>
+    <w:p/>
+    <w:p>
+      <w:r>
+        <w:t>l.mueller@Mueller-NB MINGW64 ~/Documents/FileCloud/Team Folders/IK_Server/Wirtschaft/statistische Daten/ik-dashboard (main|MERGING)</w:t>
+      </w:r>
+    </w:p>
+    <w:p>
+      <w:pPr>
+        <w:rPr>
+          <w:lang w:val="en-US"/>
+        </w:rPr>
+      </w:pPr>
+      <w:r>
+        <w:rPr>
+          <w:lang w:val="en-US"/>
+        </w:rPr>
+        <w:t>$ git commit -m "Update app with plotly dpendency"</w:t>
+      </w:r>
+    </w:p>
+    <w:p>
+      <w:pPr>
+        <w:rPr>
+          <w:lang w:val="en-US"/>
+        </w:rPr>
+      </w:pPr>
+      <w:r>
+        <w:rPr>
+          <w:lang w:val="en-US"/>
+        </w:rPr>
+        <w:t>[main ebcf21a] Update app with plotly dpendency</w:t>
+      </w:r>
+    </w:p>
+    <w:p>
+      <w:pPr>
+        <w:rPr>
+          <w:lang w:val="en-US"/>
+        </w:rPr>
+      </w:pPr>
+    </w:p>
+    <w:p>
+      <w:r>
+        <w:t>l.mueller@Mueller-NB MINGW64 ~/Documents/FileCloud/Team Folders/IK_Server/Wirtschaft/statistische Daten/ik-dashboard (main)</w:t>
+      </w:r>
+    </w:p>
+    <w:p>
+      <w:pPr>
+        <w:rPr>
+          <w:lang w:val="en-US"/>
+        </w:rPr>
+      </w:pPr>
+      <w:r>
+        <w:rPr>
+          <w:lang w:val="en-US"/>
+        </w:rPr>
+        <w:t>$ git push</w:t>
+      </w:r>
+    </w:p>
+    <w:p>
+      <w:pPr>
+        <w:rPr>
+          <w:lang w:val="en-US"/>
+        </w:rPr>
+      </w:pPr>
+      <w:r>
+        <w:rPr>
+          <w:lang w:val="en-US"/>
+        </w:rPr>
+        <w:t>Enumerating objects: 8, done.</w:t>
+      </w:r>
+    </w:p>
+    <w:p>
+      <w:pPr>
+        <w:rPr>
+          <w:lang w:val="en-US"/>
+        </w:rPr>
+      </w:pPr>
+      <w:r>
+        <w:rPr>
+          <w:lang w:val="en-US"/>
+        </w:rPr>
+        <w:t>Counting objects: 100% (8/8), done.</w:t>
+      </w:r>
+    </w:p>
+    <w:p>
+      <w:pPr>
+        <w:rPr>
+          <w:lang w:val="en-US"/>
+        </w:rPr>
+      </w:pPr>
+      <w:r>
+        <w:rPr>
+          <w:lang w:val="en-US"/>
+        </w:rPr>
+        <w:t>Delta compression using up to 12 threads</w:t>
+      </w:r>
+    </w:p>
+    <w:p>
+      <w:pPr>
+        <w:rPr>
+          <w:lang w:val="en-US"/>
+        </w:rPr>
+      </w:pPr>
+      <w:r>
+        <w:rPr>
+          <w:lang w:val="en-US"/>
+        </w:rPr>
+        <w:t>Compressing objects: 100% (5/5), done.</w:t>
+      </w:r>
+    </w:p>
+    <w:p>
+      <w:pPr>
+        <w:rPr>
+          <w:lang w:val="en-US"/>
+        </w:rPr>
+      </w:pPr>
+      <w:r>
+        <w:rPr>
+          <w:lang w:val="en-US"/>
+        </w:rPr>
+        <w:t>Writing objects: 100% (6/6), 108.84 KiB | 27.21 MiB/s, done.</w:t>
+      </w:r>
+    </w:p>
+    <w:p>
+      <w:pPr>
+        <w:rPr>
+          <w:lang w:val="en-US"/>
+        </w:rPr>
+      </w:pPr>
+      <w:r>
+        <w:rPr>
+          <w:lang w:val="en-US"/>
+        </w:rPr>
+        <w:t>Total 6 (delta 2), reused 0 (delta 0), pack-reused 0 (from 0)</w:t>
+      </w:r>
+    </w:p>
+    <w:p>
+      <w:pPr>
+        <w:rPr>
+          <w:lang w:val="en-US"/>
+        </w:rPr>
+      </w:pPr>
+      <w:r>
+        <w:rPr>
+          <w:lang w:val="en-US"/>
+        </w:rPr>
+        <w:t>remote: Resolving deltas: 100% (2/2), completed with 1 local object.</w:t>
+      </w:r>
+    </w:p>
+    <w:p>
+      <w:pPr>
+        <w:rPr>
+          <w:lang w:val="en-US"/>
+        </w:rPr>
+      </w:pPr>
+      <w:r>
+        <w:rPr>
+          <w:lang w:val="en-US"/>
+        </w:rPr>
+        <w:t>To https://github.com/IK-Coding2025/ik-dashboard.git</w:t>
+      </w:r>
+    </w:p>
+    <w:p>
+      <w:pPr>
+        <w:rPr>
+          <w:lang w:val="en-US"/>
+        </w:rPr>
+      </w:pPr>
+      <w:r>
+        <w:rPr>
+          <w:lang w:val="en-US"/>
+        </w:rPr>
+        <w:t xml:space="preserve">   1aa7f91..ebcf21a  main -&gt; main</w:t>
+      </w:r>
+    </w:p>
+    <w:p>
+      <w:pPr>
+        <w:rPr>
+          <w:lang w:val="en-US"/>
+        </w:rPr>
+      </w:pPr>
+    </w:p>
+    <w:p>
+      <w:pPr>
+        <w:rPr>
+          <w:lang w:val="en-US"/>
+        </w:rPr>
+      </w:pPr>
+      <w:r>
+        <w:rPr>
+          <w:lang w:val="en-US"/>
+        </w:rPr>
+        <w:t>l.mueller@Mueller-NB MINGW64 ~/Documents/FileCloud/Team Folders/IK_Server/Wirtschaft/statistische Daten/ik-dashboard (main)</w:t>
+      </w:r>
+    </w:p>
+    <w:p>
+      <w:r>
+        <w:lastRenderedPageBreak/>
+        <w:t>$ git add assets/</w:t>
+      </w:r>
+    </w:p>
+    <w:p/>
+    <w:p>
+      <w:r>
+        <w:t>l.mueller@Mueller-NB MINGW64 ~/Documents/FileCloud/Team Folders/IK_Server/Wirtschaft/statistische Daten/ik-dashboard (main)</w:t>
+      </w:r>
+    </w:p>
+    <w:p>
+      <w:pPr>
+        <w:rPr>
+          <w:lang w:val="en-US"/>
+        </w:rPr>
+      </w:pPr>
+      <w:r>
+        <w:rPr>
+          <w:lang w:val="en-US"/>
+        </w:rPr>
+        <w:t>$ git commit -m "Add assets folder with IK logo"</w:t>
+      </w:r>
+    </w:p>
+    <w:p>
+      <w:pPr>
+        <w:rPr>
+          <w:lang w:val="en-US"/>
+        </w:rPr>
+      </w:pPr>
+      <w:r>
+        <w:rPr>
+          <w:lang w:val="en-US"/>
+        </w:rPr>
+        <w:t>On branch main</w:t>
+      </w:r>
+    </w:p>
+    <w:p>
+      <w:pPr>
+        <w:rPr>
+          <w:lang w:val="en-US"/>
+        </w:rPr>
+      </w:pPr>
+      <w:r>
+        <w:rPr>
+          <w:lang w:val="en-US"/>
+        </w:rPr>
+        <w:t>Your branch is up to date with 'origin/main'.</w:t>
+      </w:r>
+    </w:p>
+    <w:p>
+      <w:pPr>
+        <w:rPr>
+          <w:lang w:val="en-US"/>
+        </w:rPr>
+      </w:pPr>
+    </w:p>
+    <w:p>
+      <w:pPr>
+        <w:rPr>
+          <w:lang w:val="en-US"/>
+        </w:rPr>
+      </w:pPr>
+      <w:r>
+        <w:rPr>
+          <w:lang w:val="en-US"/>
+        </w:rPr>
+        <w:t>nothing to commit, working tree clean</w:t>
+      </w:r>
+    </w:p>
+    <w:p>
+      <w:pPr>
+        <w:rPr>
+          <w:lang w:val="en-US"/>
+        </w:rPr>
+      </w:pPr>
+    </w:p>
+    <w:p>
+      <w:r>
+        <w:t>l.mueller@Mueller-NB MINGW64 ~/Documents/FileCloud/Team Folders/IK_Server/Wirtschaft/statistische Daten/ik-dashboard (main)</w:t>
+      </w:r>
+    </w:p>
+    <w:p>
+      <w:pPr>
+        <w:rPr>
+          <w:lang w:val="en-US"/>
+        </w:rPr>
+      </w:pPr>
+      <w:r>
+        <w:rPr>
+          <w:lang w:val="en-US"/>
+        </w:rPr>
+        <w:t>$ git push origin main</w:t>
+      </w:r>
+    </w:p>
+    <w:p>
+      <w:pPr>
+        <w:rPr>
+          <w:lang w:val="en-US"/>
+        </w:rPr>
+      </w:pPr>
+      <w:r>
+        <w:rPr>
+          <w:lang w:val="en-US"/>
+        </w:rPr>
+        <w:t>Everything up-to-date</w:t>
+      </w:r>
+    </w:p>
+    <w:p>
+      <w:pPr>
+        <w:rPr>
+          <w:lang w:val="en-US"/>
+        </w:rPr>
+      </w:pPr>
+    </w:p>
+    <w:p>
+      <w:r>
+        <w:t>l.mueller@Mueller-NB MINGW64 ~/Documents/FileCloud/Team Folders/IK_Server/Wirtschaft/statistische Daten/ik-dashboard (main)</w:t>
+      </w:r>
+    </w:p>
+    <w:p>
+      <w:pPr>
+        <w:rPr>
+          <w:lang w:val="en-US"/>
+        </w:rPr>
+      </w:pPr>
+      <w:r>
+        <w:rPr>
+          <w:lang w:val="en-US"/>
+        </w:rPr>
+        <w:t>$ git push origin main</w:t>
+      </w:r>
+    </w:p>
+    <w:p>
+      <w:pPr>
+        <w:rPr>
+          <w:lang w:val="en-US"/>
+        </w:rPr>
+      </w:pPr>
+      <w:r>
+        <w:rPr>
+          <w:lang w:val="en-US"/>
+        </w:rPr>
+        <w:t>To https://github.com/IK-Coding2025/ik-dashboard.git</w:t>
+      </w:r>
+    </w:p>
+    <w:p>
+      <w:pPr>
+        <w:rPr>
+          <w:lang w:val="en-US"/>
+        </w:rPr>
+      </w:pPr>
+      <w:r>
+        <w:rPr>
+          <w:lang w:val="en-US"/>
+        </w:rPr>
+        <w:t xml:space="preserve"> ! [rejected]        main -&gt; main (fetch first)</w:t>
+      </w:r>
+    </w:p>
+    <w:p>
+      <w:pPr>
+        <w:rPr>
+          <w:lang w:val="en-US"/>
+        </w:rPr>
+      </w:pPr>
+      <w:r>
+        <w:rPr>
+          <w:lang w:val="en-US"/>
+        </w:rPr>
+        <w:t>error: failed to push some refs to 'https://github.com/IK-Coding2025/ik-dashboard.git'</w:t>
+      </w:r>
+    </w:p>
+    <w:p>
+      <w:pPr>
+        <w:rPr>
+          <w:lang w:val="en-US"/>
+        </w:rPr>
+      </w:pPr>
+      <w:r>
+        <w:rPr>
+          <w:lang w:val="en-US"/>
+        </w:rPr>
+        <w:t>hint: Updates were rejected because the remote contains work that you do not</w:t>
+      </w:r>
+    </w:p>
+    <w:p>
+      <w:pPr>
+        <w:rPr>
+          <w:lang w:val="en-US"/>
+        </w:rPr>
+      </w:pPr>
+      <w:r>
+        <w:rPr>
+          <w:lang w:val="en-US"/>
+        </w:rPr>
+        <w:t>hint: have locally. This is usually caused by another repository pushing to</w:t>
+      </w:r>
+    </w:p>
+    <w:p>
+      <w:pPr>
+        <w:rPr>
+          <w:lang w:val="en-US"/>
+        </w:rPr>
+      </w:pPr>
+      <w:r>
+        <w:rPr>
+          <w:lang w:val="en-US"/>
+        </w:rPr>
+        <w:t>hint: the same ref. If you want to integrate the remote changes, use</w:t>
+      </w:r>
+    </w:p>
+    <w:p>
+      <w:pPr>
+        <w:rPr>
+          <w:lang w:val="en-US"/>
+        </w:rPr>
+      </w:pPr>
+      <w:r>
+        <w:rPr>
+          <w:lang w:val="en-US"/>
+        </w:rPr>
+        <w:t>hint: 'git pull' before pushing again.</w:t>
+      </w:r>
+    </w:p>
+    <w:p>
+      <w:pPr>
+        <w:rPr>
+          <w:lang w:val="en-US"/>
+        </w:rPr>
+      </w:pPr>
+      <w:r>
+        <w:rPr>
+          <w:lang w:val="en-US"/>
+        </w:rPr>
+        <w:t>hint: See the 'Note about fast-forwards' in 'git push --help' for details.</w:t>
+      </w:r>
+    </w:p>
+    <w:p>
+      <w:pPr>
+        <w:rPr>
+          <w:lang w:val="en-US"/>
+        </w:rPr>
+      </w:pPr>
+    </w:p>
+    <w:p>
+      <w:r>
+        <w:t>l.mueller@Mueller-NB MINGW64 ~/Documents/FileCloud/Team Folders/IK_Server/Wirtschaft/statistische Daten/ik-dashboard (main)</w:t>
+      </w:r>
+    </w:p>
+    <w:p>
+      <w:pPr>
+        <w:rPr>
+          <w:lang w:val="en-US"/>
+        </w:rPr>
+      </w:pPr>
+      <w:r>
+        <w:rPr>
+          <w:lang w:val="en-US"/>
+        </w:rPr>
+        <w:t>$ git pull</w:t>
+      </w:r>
+    </w:p>
+    <w:p>
+      <w:pPr>
+        <w:rPr>
+          <w:lang w:val="en-US"/>
+        </w:rPr>
+      </w:pPr>
+      <w:r>
+        <w:rPr>
+          <w:lang w:val="en-US"/>
+        </w:rPr>
+        <w:lastRenderedPageBreak/>
+        <w:t>remote: Enumerating objects: 21, done.</w:t>
+      </w:r>
+    </w:p>
+    <w:p>
+      <w:pPr>
+        <w:rPr>
+          <w:lang w:val="en-US"/>
+        </w:rPr>
+      </w:pPr>
+      <w:r>
+        <w:rPr>
+          <w:lang w:val="en-US"/>
+        </w:rPr>
+        <w:t>remote: Counting objects: 100% (21/21), done.</w:t>
+      </w:r>
+    </w:p>
+    <w:p>
+      <w:pPr>
+        <w:rPr>
+          <w:lang w:val="en-US"/>
+        </w:rPr>
+      </w:pPr>
+      <w:r>
+        <w:rPr>
+          <w:lang w:val="en-US"/>
+        </w:rPr>
+        <w:t>remote: Compressing objects: 100% (19/19), done.</w:t>
+      </w:r>
+    </w:p>
+    <w:p>
+      <w:pPr>
+        <w:rPr>
+          <w:lang w:val="en-US"/>
+        </w:rPr>
+      </w:pPr>
+      <w:r>
+        <w:rPr>
+          <w:lang w:val="en-US"/>
+        </w:rPr>
+        <w:t>remote: Total 19 (delta 12), reused 0 (delta 0), pack-reused 0 (from 0)</w:t>
+      </w:r>
+    </w:p>
+    <w:p>
+      <w:pPr>
+        <w:rPr>
+          <w:lang w:val="en-US"/>
+        </w:rPr>
+      </w:pPr>
+      <w:r>
+        <w:rPr>
+          <w:lang w:val="en-US"/>
+        </w:rPr>
+        <w:t>Unpacking objects: 100% (19/19), 6.43 KiB | 177.00 KiB/s, done.</w:t>
+      </w:r>
+    </w:p>
+    <w:p>
+      <w:pPr>
+        <w:rPr>
+          <w:lang w:val="en-US"/>
+        </w:rPr>
+      </w:pPr>
+      <w:r>
+        <w:rPr>
+          <w:lang w:val="en-US"/>
+        </w:rPr>
+        <w:t>From https://github.com/IK-Coding2025/ik-dashboard</w:t>
+      </w:r>
+    </w:p>
+    <w:p>
+      <w:pPr>
+        <w:rPr>
+          <w:lang w:val="en-US"/>
+        </w:rPr>
+      </w:pPr>
+      <w:r>
+        <w:rPr>
+          <w:lang w:val="en-US"/>
+        </w:rPr>
+        <w:t xml:space="preserve">   ebcf21a..c0f43dc  main       -&gt; origin/main</w:t>
+      </w:r>
+    </w:p>
+    <w:p>
+      <w:pPr>
+        <w:rPr>
+          <w:lang w:val="en-US"/>
+        </w:rPr>
+      </w:pPr>
+      <w:r>
+        <w:rPr>
+          <w:lang w:val="en-US"/>
+        </w:rPr>
+        <w:t>Updating ebcf21a..c0f43dc</w:t>
+      </w:r>
+    </w:p>
+    <w:p>
+      <w:pPr>
+        <w:rPr>
+          <w:lang w:val="en-US"/>
+        </w:rPr>
+      </w:pPr>
+      <w:r>
+        <w:rPr>
+          <w:lang w:val="en-US"/>
+        </w:rPr>
+        <w:t>Fast-forward</w:t>
+      </w:r>
+    </w:p>
+    <w:p>
+      <w:pPr>
+        <w:rPr>
+          <w:lang w:val="en-US"/>
+        </w:rPr>
+      </w:pPr>
+      <w:r>
+        <w:rPr>
+          <w:lang w:val="en-US"/>
+        </w:rPr>
+        <w:t xml:space="preserve"> app.py | 14 +++++++-------</w:t>
+      </w:r>
+    </w:p>
+    <w:p>
+      <w:pPr>
+        <w:rPr>
+          <w:lang w:val="en-US"/>
+        </w:rPr>
+      </w:pPr>
+      <w:r>
+        <w:rPr>
+          <w:lang w:val="en-US"/>
+        </w:rPr>
+        <w:t xml:space="preserve"> 1 file changed, 7 insertions(+), 7 deletions(-)</w:t>
+      </w:r>
+    </w:p>
+    <w:p>
+      <w:pPr>
+        <w:rPr>
+          <w:lang w:val="en-US"/>
+        </w:rPr>
+      </w:pPr>
+    </w:p>
+    <w:p>
+      <w:r>
+        <w:t>l.mueller@Mueller-NB MINGW64 ~/Documents/FileCloud/Team Folders/IK_Server/Wirtschaft/statistische</w:t>
+      </w:r>
+    </w:p>
+    <w:p>
+      <w:pPr>
+        <w:rPr>
+          <w:lang w:val="en-US"/>
+        </w:rPr>
+      </w:pPr>
+      <w:r>
+        <w:rPr>
+          <w:lang w:val="en-US"/>
+        </w:rPr>
+        <w:t>$ git push origin main</w:t>
+      </w:r>
+    </w:p>
+    <w:p>
+      <w:pPr>
+        <w:rPr>
+          <w:lang w:val="en-US"/>
+        </w:rPr>
+      </w:pPr>
+      <w:r>
+        <w:rPr>
+          <w:lang w:val="en-US"/>
+        </w:rPr>
+        <w:t>Everything up-to-date</w:t>
+      </w:r>
+    </w:p>
+    <w:p>
+      <w:pPr>
+        <w:rPr>
+          <w:lang w:val="en-US"/>
+        </w:rPr>
+      </w:pPr>
+    </w:p>
+    <w:p>
+      <w:r>
+        <w:t>l.mueller@Mueller-NB MINGW64 ~/Documents/FileCloud/Team Folders/IK_Server/Wirtschaft/statistische</w:t>
+      </w:r>
+    </w:p>
+    <w:p>
+      <w:r>
+        <w:t>$ git add data/</w:t>
+      </w:r>
+    </w:p>
+    <w:p/>
+    <w:p>
+      <w:r>
+        <w:t>l.mueller@Mueller-NB MINGW64 ~/Documents/FileCloud/Team Folders/IK_Server/Wirtschaft/statistische</w:t>
+      </w:r>
+    </w:p>
+    <w:p>
+      <w:pPr>
+        <w:rPr>
+          <w:lang w:val="en-US"/>
+        </w:rPr>
+      </w:pPr>
+      <w:r>
+        <w:rPr>
+          <w:lang w:val="en-US"/>
+        </w:rPr>
+        <w:t>$ git commit -m "Update data folder with Excel fildes"</w:t>
+      </w:r>
+    </w:p>
+    <w:p>
+      <w:pPr>
+        <w:rPr>
+          <w:lang w:val="en-US"/>
+        </w:rPr>
+      </w:pPr>
+      <w:r>
+        <w:rPr>
+          <w:lang w:val="en-US"/>
+        </w:rPr>
+        <w:t>[main c30f4a8] Update data folder with Excel fildes</w:t>
+      </w:r>
+    </w:p>
+    <w:p>
+      <w:pPr>
+        <w:rPr>
+          <w:lang w:val="en-US"/>
+        </w:rPr>
+      </w:pPr>
+      <w:r>
+        <w:rPr>
+          <w:lang w:val="en-US"/>
+        </w:rPr>
+        <w:t xml:space="preserve"> 1 file changed, 0 insertions(+), 0 deletions(-)</w:t>
+      </w:r>
+    </w:p>
+    <w:p>
+      <w:pPr>
+        <w:rPr>
+          <w:lang w:val="en-US"/>
+        </w:rPr>
+      </w:pPr>
+    </w:p>
+    <w:p>
+      <w:pPr>
+        <w:rPr>
+          <w:lang w:val="en-US"/>
+        </w:rPr>
+      </w:pPr>
+      <w:r>
+        <w:rPr>
+          <w:lang w:val="en-US"/>
+        </w:rPr>
+        <w:t>l.mueller@Mueller-NB MINGW64 ~/Documents/FileCloud/Team Folders/IK_Server/Wirtschaft/statistische</w:t>
+      </w:r>
+    </w:p>
+    <w:p>
+      <w:pPr>
+        <w:rPr>
+          <w:lang w:val="en-US"/>
+        </w:rPr>
+      </w:pPr>
+      <w:r>
+        <w:rPr>
+          <w:lang w:val="en-US"/>
+        </w:rPr>
+        <w:t>$ git commit -m "Update data folder with Excel files"</w:t>
+      </w:r>
+    </w:p>
+    <w:p>
+      <w:pPr>
+        <w:rPr>
+          <w:lang w:val="en-US"/>
+        </w:rPr>
+      </w:pPr>
+      <w:r>
+        <w:rPr>
+          <w:lang w:val="en-US"/>
+        </w:rPr>
+        <w:lastRenderedPageBreak/>
+        <w:t>On branch main</w:t>
+      </w:r>
+    </w:p>
+    <w:p>
+      <w:pPr>
+        <w:rPr>
+          <w:lang w:val="en-US"/>
+        </w:rPr>
+      </w:pPr>
+      <w:r>
+        <w:rPr>
+          <w:lang w:val="en-US"/>
+        </w:rPr>
+        <w:t>Your branch is ahead of 'origin/main' by 1 commit.</w:t>
+      </w:r>
+    </w:p>
+    <w:p>
+      <w:pPr>
+        <w:rPr>
+          <w:lang w:val="en-US"/>
+        </w:rPr>
+      </w:pPr>
+      <w:r>
+        <w:rPr>
+          <w:lang w:val="en-US"/>
+        </w:rPr>
+        <w:t xml:space="preserve">  (use "git push" to publish your local commits)</w:t>
+      </w:r>
+    </w:p>
+    <w:p>
+      <w:pPr>
+        <w:rPr>
+          <w:lang w:val="en-US"/>
+        </w:rPr>
+      </w:pPr>
+    </w:p>
+    <w:p>
+      <w:pPr>
+        <w:rPr>
+          <w:lang w:val="en-US"/>
+        </w:rPr>
+      </w:pPr>
+      <w:r>
+        <w:rPr>
+          <w:lang w:val="en-US"/>
+        </w:rPr>
+        <w:t>nothing to commit, working tree clean</w:t>
+      </w:r>
+    </w:p>
+    <w:p>
+      <w:pPr>
+        <w:rPr>
+          <w:lang w:val="en-US"/>
+        </w:rPr>
+      </w:pPr>
+    </w:p>
+    <w:p>
+      <w:r>
+        <w:t>l.mueller@Mueller-NB MINGW64 ~/Documents/FileCloud/Team Folders/IK_Server/Wirtschaft/statistische</w:t>
+      </w:r>
+    </w:p>
+    <w:p>
+      <w:pPr>
+        <w:rPr>
+          <w:lang w:val="en-US"/>
+        </w:rPr>
+      </w:pPr>
+      <w:r>
+        <w:rPr>
+          <w:lang w:val="en-US"/>
+        </w:rPr>
+        <w:t>$ git push origin main</w:t>
+      </w:r>
+    </w:p>
+    <w:p>
+      <w:pPr>
+        <w:rPr>
+          <w:lang w:val="en-US"/>
+        </w:rPr>
+      </w:pPr>
+      <w:r>
+        <w:rPr>
+          <w:lang w:val="en-US"/>
+        </w:rPr>
+        <w:t>Enumerating objects: 7, done.</w:t>
+      </w:r>
+    </w:p>
+    <w:p>
+      <w:pPr>
+        <w:rPr>
+          <w:lang w:val="en-US"/>
+        </w:rPr>
+      </w:pPr>
+      <w:r>
+        <w:rPr>
+          <w:lang w:val="en-US"/>
+        </w:rPr>
+        <w:t>Counting objects: 100% (7/7), done.</w:t>
+      </w:r>
+    </w:p>
+    <w:p>
+      <w:pPr>
+        <w:rPr>
+          <w:lang w:val="en-US"/>
+        </w:rPr>
+      </w:pPr>
+      <w:r>
+        <w:rPr>
+          <w:lang w:val="en-US"/>
+        </w:rPr>
+        <w:t>Delta compression using up to 12 threads</w:t>
+      </w:r>
+    </w:p>
+    <w:p>
+      <w:pPr>
+        <w:rPr>
+          <w:lang w:val="en-US"/>
+        </w:rPr>
+      </w:pPr>
+      <w:r>
+        <w:rPr>
+          <w:lang w:val="en-US"/>
+        </w:rPr>
+        <w:t>Compressing objects: 100% (4/4), done.</w:t>
+      </w:r>
+    </w:p>
+    <w:p>
+      <w:pPr>
+        <w:rPr>
+          <w:lang w:val="en-US"/>
+        </w:rPr>
+      </w:pPr>
+      <w:r>
+        <w:rPr>
+          <w:lang w:val="en-US"/>
+        </w:rPr>
+        <w:t>Writing objects: 100% (4/4), 756 bytes | 756.00 KiB/s, done.</w:t>
+      </w:r>
+    </w:p>
+    <w:p>
+      <w:pPr>
+        <w:rPr>
+          <w:lang w:val="en-US"/>
+        </w:rPr>
+      </w:pPr>
+      <w:r>
+        <w:rPr>
+          <w:lang w:val="en-US"/>
+        </w:rPr>
+        <w:t>Total 4 (delta 2), reused 0 (delta 0), pack-reused 0 (from 0)</w:t>
+      </w:r>
+    </w:p>
+    <w:p>
+      <w:pPr>
+        <w:rPr>
+          <w:lang w:val="en-US"/>
+        </w:rPr>
+      </w:pPr>
+      <w:r>
+        <w:rPr>
+          <w:lang w:val="en-US"/>
+        </w:rPr>
+        <w:t>remote: Resolving deltas: 100% (2/2), completed with 2 local objects.</w:t>
+      </w:r>
+    </w:p>
+    <w:p>
+      <w:pPr>
+        <w:rPr>
+          <w:lang w:val="en-US"/>
+        </w:rPr>
+      </w:pPr>
+      <w:r>
+        <w:rPr>
+          <w:lang w:val="en-US"/>
+        </w:rPr>
+        <w:t>To https://github.com/IK-Coding2025/ik-dashboard.git</w:t>
+      </w:r>
+    </w:p>
+    <w:p>
+      <w:pPr>
+        <w:rPr>
+          <w:lang w:val="en-US"/>
+        </w:rPr>
+      </w:pPr>
+      <w:r>
+        <w:rPr>
+          <w:lang w:val="en-US"/>
+        </w:rPr>
+        <w:t xml:space="preserve">   c0f43dc..c30f4a8  main -&gt; main</w:t>
+      </w:r>
+    </w:p>
+    <w:p>
+      <w:pPr>
+        <w:rPr>
+          <w:lang w:val="en-US"/>
+        </w:rPr>
+      </w:pPr>
+    </w:p>
+    <w:p>
+      <w:pPr>
+        <w:rPr>
+          <w:lang w:val="en-US"/>
+        </w:rPr>
+      </w:pPr>
+      <w:r>
+        <w:rPr>
+          <w:lang w:val="en-US"/>
+        </w:rPr>
+        <w:t>l.mueller@Mueller-NB MINGW64 ~/Documents/FileCloud/Team Folders/IK_Server/Wirtschaft/statistische</w:t>
+      </w:r>
+    </w:p>
+    <w:p>
+      <w:pPr>
+        <w:rPr>
+          <w:lang w:val="en-US"/>
+        </w:rPr>
+      </w:pPr>
+      <w:r>
+        <w:rPr>
+          <w:lang w:val="en-US"/>
+        </w:rPr>
+        <w:t>$ git add data/</w:t>
+      </w:r>
+    </w:p>
+    <w:p>
+      <w:pPr>
+        <w:rPr>
+          <w:lang w:val="en-US"/>
+        </w:rPr>
+      </w:pPr>
+    </w:p>
+    <w:p>
+      <w:r>
+        <w:t>l.mueller@Mueller-NB MINGW64 ~/Documents/FileCloud/Team Folders/IK_Server/Wirtschaft/statistische</w:t>
+      </w:r>
+    </w:p>
+    <w:p>
+      <w:pPr>
+        <w:rPr>
+          <w:lang w:val="en-US"/>
+        </w:rPr>
+      </w:pPr>
+      <w:r>
+        <w:rPr>
+          <w:lang w:val="en-US"/>
+        </w:rPr>
+        <w:t>$ git comit -m "Update data folder with Excel files"</w:t>
+      </w:r>
+    </w:p>
+    <w:p>
+      <w:pPr>
+        <w:rPr>
+          <w:lang w:val="en-US"/>
+        </w:rPr>
+      </w:pPr>
+      <w:r>
+        <w:rPr>
+          <w:lang w:val="en-US"/>
+        </w:rPr>
+        <w:t>git: 'comit' is not a git command. See 'git --help'.</w:t>
+      </w:r>
+    </w:p>
+    <w:p>
+      <w:pPr>
+        <w:rPr>
+          <w:lang w:val="en-US"/>
+        </w:rPr>
+      </w:pPr>
+    </w:p>
+    <w:p>
+      <w:pPr>
+        <w:rPr>
+          <w:lang w:val="en-US"/>
+        </w:rPr>
+      </w:pPr>
+      <w:r>
+        <w:rPr>
+          <w:lang w:val="en-US"/>
+        </w:rPr>
+        <w:t>The most similar command is</w:t>
+      </w:r>
+    </w:p>
+    <w:p>
+      <w:r>
+        <w:rPr>
+          <w:lang w:val="en-US"/>
+        </w:rPr>
+        <w:lastRenderedPageBreak/>
+        <w:t xml:space="preserve">        </w:t>
+      </w:r>
+      <w:r>
+        <w:t>commit</w:t>
+      </w:r>
+    </w:p>
+    <w:p/>
+    <w:p>
+      <w:r>
+        <w:t>l.mueller@Mueller-NB MINGW64 ~/Documents/FileCloud/Team Folders/IK_Server/Wirtschaft/statistische</w:t>
+      </w:r>
+    </w:p>
+    <w:p>
+      <w:pPr>
+        <w:rPr>
+          <w:lang w:val="en-US"/>
+        </w:rPr>
+      </w:pPr>
+      <w:r>
+        <w:rPr>
+          <w:lang w:val="en-US"/>
+        </w:rPr>
+        <w:t>$ git commit -m "Update data folder with Excel files"</w:t>
+      </w:r>
+    </w:p>
+    <w:p>
+      <w:pPr>
+        <w:rPr>
+          <w:lang w:val="en-US"/>
+        </w:rPr>
+      </w:pPr>
+      <w:r>
+        <w:rPr>
+          <w:lang w:val="en-US"/>
+        </w:rPr>
+        <w:t>[main 5a05659] Update data folder with Excel files</w:t>
+      </w:r>
+    </w:p>
+    <w:p>
+      <w:pPr>
+        <w:rPr>
+          <w:lang w:val="en-US"/>
+        </w:rPr>
+      </w:pPr>
+      <w:r>
+        <w:rPr>
+          <w:lang w:val="en-US"/>
+        </w:rPr>
+        <w:t xml:space="preserve"> 1 file changed, 0 insertions(+), 0 deletions(-)</w:t>
+      </w:r>
+    </w:p>
+    <w:p>
+      <w:pPr>
+        <w:rPr>
+          <w:lang w:val="en-US"/>
+        </w:rPr>
+      </w:pPr>
+    </w:p>
+    <w:p>
+      <w:pPr>
+        <w:rPr>
+          <w:lang w:val="en-US"/>
+        </w:rPr>
+      </w:pPr>
+      <w:r>
+        <w:rPr>
+          <w:lang w:val="en-US"/>
+        </w:rPr>
+        <w:t>l.mueller@Mueller-NB MINGW64 ~/Documents/FileCloud/Team Folders/IK_Server/Wirtschaft/statistische</w:t>
+      </w:r>
+    </w:p>
+    <w:p>
+      <w:pPr>
+        <w:rPr>
+          <w:lang w:val="en-US"/>
+        </w:rPr>
+      </w:pPr>
+      <w:r>
+        <w:rPr>
+          <w:lang w:val="en-US"/>
+        </w:rPr>
+        <w:t>$ git push origin main</w:t>
+      </w:r>
+    </w:p>
+    <w:p>
+      <w:pPr>
+        <w:rPr>
+          <w:lang w:val="en-US"/>
+        </w:rPr>
+      </w:pPr>
+      <w:r>
+        <w:rPr>
+          <w:lang w:val="en-US"/>
+        </w:rPr>
+        <w:t>Enumerating objects: 7, done.</w:t>
+      </w:r>
+    </w:p>
+    <w:p>
+      <w:pPr>
+        <w:rPr>
+          <w:lang w:val="en-US"/>
+        </w:rPr>
+      </w:pPr>
+      <w:r>
+        <w:rPr>
+          <w:lang w:val="en-US"/>
+        </w:rPr>
+        <w:t>Counting objects: 100% (7/7), done.</w:t>
+      </w:r>
+    </w:p>
+    <w:p>
+      <w:pPr>
+        <w:rPr>
+          <w:lang w:val="en-US"/>
+        </w:rPr>
+      </w:pPr>
+      <w:r>
+        <w:rPr>
+          <w:lang w:val="en-US"/>
+        </w:rPr>
+        <w:t>Delta compression using up to 12 threads</w:t>
+      </w:r>
+    </w:p>
+    <w:p>
+      <w:pPr>
+        <w:rPr>
+          <w:lang w:val="en-US"/>
+        </w:rPr>
+      </w:pPr>
+      <w:r>
+        <w:rPr>
+          <w:lang w:val="en-US"/>
+        </w:rPr>
+        <w:t>Compressing objects: 100% (4/4), done.</w:t>
+      </w:r>
+    </w:p>
+    <w:p>
+      <w:pPr>
+        <w:rPr>
+          <w:lang w:val="en-US"/>
+        </w:rPr>
+      </w:pPr>
+      <w:r>
+        <w:rPr>
+          <w:lang w:val="en-US"/>
+        </w:rPr>
+        <w:t>Writing objects: 100% (4/4), 13.16 KiB | 13.16 MiB/s, done.</w:t>
+      </w:r>
+    </w:p>
+    <w:p>
+      <w:pPr>
+        <w:rPr>
+          <w:lang w:val="en-US"/>
+        </w:rPr>
+      </w:pPr>
+      <w:r>
+        <w:rPr>
+          <w:lang w:val="en-US"/>
+        </w:rPr>
+        <w:t>Total 4 (delta 1), reused 0 (delta 0), pack-reused 0 (from 0)</w:t>
+      </w:r>
+    </w:p>
+    <w:p>
+      <w:pPr>
+        <w:rPr>
+          <w:lang w:val="en-US"/>
+        </w:rPr>
+      </w:pPr>
+      <w:r>
+        <w:rPr>
+          <w:lang w:val="en-US"/>
+        </w:rPr>
+        <w:t>remote: Resolving deltas: 100% (1/1), completed with 1 local object.</w:t>
+      </w:r>
+    </w:p>
+    <w:p>
+      <w:pPr>
+        <w:rPr>
+          <w:lang w:val="en-US"/>
+        </w:rPr>
+      </w:pPr>
+      <w:r>
+        <w:rPr>
+          <w:lang w:val="en-US"/>
+        </w:rPr>
+        <w:t>To https://github.com/IK-Coding2025/ik-dashboard.git</w:t>
+      </w:r>
+    </w:p>
+    <w:p>
+      <w:r>
+        <w:rPr>
+          <w:lang w:val="en-US"/>
+        </w:rPr>
+        <w:t xml:space="preserve">   </w:t>
+      </w:r>
+      <w:r>
+        <w:t>c30f4a8..5a05659  main -&gt; main</w:t>
+      </w:r>
+    </w:p>
+    <w:p/>
     <w:p/>
     <w:sectPr>
       <w:pgSz w:w="11906" w:h="16838"/>
@@ -3617,6 +4727,29 @@
       <w:spacing w:val="5"/>
     </w:rPr>
   </w:style>
+  <w:style w:type="character" w:styleId="Hyperlink">
+    <w:name w:val="Hyperlink"/>
+    <w:basedOn w:val="Absatz-Standardschriftart"/>
+    <w:uiPriority w:val="99"/>
+    <w:unhideWhenUsed/>
+    <w:rsid w:val="003A302B"/>
+    <w:rPr>
+      <w:color w:val="467886" w:themeColor="hyperlink"/>
+      <w:u w:val="single"/>
+    </w:rPr>
+  </w:style>
+  <w:style w:type="character" w:styleId="NichtaufgelsteErwhnung">
+    <w:name w:val="Unresolved Mention"/>
+    <w:basedOn w:val="Absatz-Standardschriftart"/>
+    <w:uiPriority w:val="99"/>
+    <w:semiHidden/>
+    <w:unhideWhenUsed/>
+    <w:rsid w:val="003A302B"/>
+    <w:rPr>
+      <w:color w:val="605E5C"/>
+      <w:shd w:val="clear" w:color="auto" w:fill="E1DFDD"/>
+    </w:rPr>
+  </w:style>
 </w:styles>
 </file>
 

</xml_diff>